<commit_message>
Filter furniture by userId
</commit_message>
<xml_diff>
--- a/12-Workshop-REST-API-Problem-Description.docx
+++ b/12-Workshop-REST-API-Problem-Description.docx
@@ -172,12 +172,14 @@
         <w:spacing w:before="0" w:after="200"/>
         <w:contextualSpacing/>
         <w:rPr>
-          <w:szCs w:val="24"/>
-        </w:rPr>
-      </w:pPr>
-      <w:r>
-        <w:rPr>
-          <w:szCs w:val="24"/>
+          <w:highlight w:val="none"/>
+          <w:shd w:fill="2CEE0E" w:val="clear"/>
+        </w:rPr>
+      </w:pPr>
+      <w:r>
+        <w:rPr>
+          <w:szCs w:val="24"/>
+          <w:shd w:fill="2CEE0E" w:val="clear"/>
         </w:rPr>
         <w:t xml:space="preserve">Create Furniture (POST): </w:t>
       </w:r>
@@ -185,6 +187,7 @@
         <w:rPr>
           <w:b/>
           <w:szCs w:val="24"/>
+          <w:shd w:fill="2CEE0E" w:val="clear"/>
         </w:rPr>
         <w:t>http://localhost:3030/data/catalog</w:t>
       </w:r>
@@ -199,12 +202,14 @@
         <w:spacing w:before="0" w:after="200"/>
         <w:contextualSpacing/>
         <w:rPr>
-          <w:szCs w:val="24"/>
-        </w:rPr>
-      </w:pPr>
-      <w:r>
-        <w:rPr>
-          <w:szCs w:val="24"/>
+          <w:highlight w:val="none"/>
+          <w:shd w:fill="2CEE0E" w:val="clear"/>
+        </w:rPr>
+      </w:pPr>
+      <w:r>
+        <w:rPr>
+          <w:szCs w:val="24"/>
+          <w:shd w:fill="2CEE0E" w:val="clear"/>
         </w:rPr>
         <w:t xml:space="preserve">All Furniture (GET): </w:t>
       </w:r>
@@ -212,6 +217,7 @@
         <w:rPr>
           <w:b/>
           <w:szCs w:val="24"/>
+          <w:shd w:fill="2CEE0E" w:val="clear"/>
         </w:rPr>
         <w:t>http://localhost:3030/data/catalog</w:t>
       </w:r>
@@ -225,13 +231,12 @@
         </w:numPr>
         <w:spacing w:before="0" w:after="200"/>
         <w:contextualSpacing/>
-        <w:rPr>
-          <w:szCs w:val="24"/>
-        </w:rPr>
-      </w:pPr>
-      <w:r>
-        <w:rPr>
-          <w:szCs w:val="24"/>
+        <w:rPr/>
+      </w:pPr>
+      <w:r>
+        <w:rPr>
+          <w:szCs w:val="24"/>
+          <w:shd w:fill="2CEE0E" w:val="clear"/>
         </w:rPr>
         <w:t xml:space="preserve">Furniture Details (GET): </w:t>
       </w:r>
@@ -240,6 +245,7 @@
           <w:rPr>
             <w:rStyle w:val="Style4"/>
             <w:b/>
+            <w:shd w:fill="2CEE0E" w:val="clear"/>
           </w:rPr>
           <w:t>http://localhost:3030/data/</w:t>
         </w:r>
@@ -248,6 +254,7 @@
             <w:rStyle w:val="Style4"/>
             <w:b/>
             <w:szCs w:val="24"/>
+            <w:shd w:fill="2CEE0E" w:val="clear"/>
           </w:rPr>
           <w:t>catalog</w:t>
         </w:r>
@@ -255,6 +262,7 @@
           <w:rPr>
             <w:rStyle w:val="Style4"/>
             <w:b/>
+            <w:shd w:fill="2CEE0E" w:val="clear"/>
           </w:rPr>
           <w:t>/</w:t>
         </w:r>
@@ -262,7 +270,7 @@
           <w:rPr>
             <w:rStyle w:val="Style4"/>
             <w:b/>
-            <w:highlight w:val="yellow"/>
+            <w:shd w:fill="2CEE0E" w:val="clear"/>
           </w:rPr>
           <w:t>:id</w:t>
         </w:r>
@@ -277,13 +285,12 @@
         </w:numPr>
         <w:spacing w:before="0" w:after="200"/>
         <w:contextualSpacing/>
-        <w:rPr>
-          <w:szCs w:val="24"/>
-        </w:rPr>
-      </w:pPr>
-      <w:r>
-        <w:rPr>
-          <w:szCs w:val="24"/>
+        <w:rPr/>
+      </w:pPr>
+      <w:r>
+        <w:rPr>
+          <w:szCs w:val="24"/>
+          <w:shd w:fill="2CEE0E" w:val="clear"/>
         </w:rPr>
         <w:t>Update Furniture (PUT):</w:t>
       </w:r>
@@ -291,6 +298,7 @@
         <w:rPr>
           <w:b/>
           <w:szCs w:val="24"/>
+          <w:shd w:fill="2CEE0E" w:val="clear"/>
         </w:rPr>
         <w:t xml:space="preserve"> </w:t>
       </w:r>
@@ -299,6 +307,7 @@
           <w:rPr>
             <w:rStyle w:val="Style4"/>
             <w:b/>
+            <w:shd w:fill="2CEE0E" w:val="clear"/>
           </w:rPr>
           <w:t>http://localhost:3030/data/catalog/</w:t>
         </w:r>
@@ -306,7 +315,7 @@
           <w:rPr>
             <w:rStyle w:val="Style4"/>
             <w:b/>
-            <w:highlight w:val="yellow"/>
+            <w:shd w:fill="2CEE0E" w:val="clear"/>
           </w:rPr>
           <w:t>:id</w:t>
         </w:r>
@@ -322,13 +331,14 @@
         <w:spacing w:before="0" w:after="200"/>
         <w:contextualSpacing/>
         <w:rPr>
-          <w:b/>
-          <w:szCs w:val="24"/>
-        </w:rPr>
-      </w:pPr>
-      <w:r>
-        <w:rPr>
-          <w:szCs w:val="24"/>
+          <w:highlight w:val="none"/>
+          <w:shd w:fill="2CEE0E" w:val="clear"/>
+        </w:rPr>
+      </w:pPr>
+      <w:r>
+        <w:rPr>
+          <w:szCs w:val="24"/>
+          <w:shd w:fill="2CEE0E" w:val="clear"/>
         </w:rPr>
         <w:t xml:space="preserve">Delete Furniture (DELETE):  </w:t>
       </w:r>
@@ -336,6 +346,7 @@
         <w:rPr>
           <w:b/>
           <w:szCs w:val="24"/>
+          <w:shd w:fill="2CEE0E" w:val="clear"/>
         </w:rPr>
         <w:t>http://localhost:3030/data/catalog/</w:t>
       </w:r>
@@ -343,7 +354,7 @@
         <w:rPr>
           <w:b/>
           <w:szCs w:val="24"/>
-          <w:highlight w:val="yellow"/>
+          <w:shd w:fill="2CEE0E" w:val="clear"/>
         </w:rPr>
         <w:t>:id</w:t>
       </w:r>
@@ -357,13 +368,12 @@
         </w:numPr>
         <w:spacing w:before="0" w:after="200"/>
         <w:contextualSpacing/>
-        <w:rPr>
-          <w:szCs w:val="24"/>
-        </w:rPr>
-      </w:pPr>
-      <w:r>
-        <w:rPr>
-          <w:szCs w:val="24"/>
+        <w:rPr/>
+      </w:pPr>
+      <w:r>
+        <w:rPr>
+          <w:szCs w:val="24"/>
+          <w:shd w:fill="2CEE0E" w:val="clear"/>
         </w:rPr>
         <w:t xml:space="preserve">My Furniture (GET): </w:t>
       </w:r>
@@ -373,6 +383,7 @@
             <w:rStyle w:val="Hyperlink"/>
             <w:b/>
             <w:szCs w:val="24"/>
+            <w:shd w:fill="2CEE0E" w:val="clear"/>
           </w:rPr>
           <w:t>http://localhost:3030/data/catalog?where=_ownerId%3D%22</w:t>
         </w:r>
@@ -381,7 +392,7 @@
             <w:rStyle w:val="Hyperlink"/>
             <w:b/>
             <w:szCs w:val="24"/>
-            <w:highlight w:val="yellow"/>
+            <w:shd w:fill="2CEE0E" w:val="clear"/>
           </w:rPr>
           <w:t>{userId}</w:t>
         </w:r>
@@ -390,6 +401,7 @@
             <w:rStyle w:val="Hyperlink"/>
             <w:b/>
             <w:szCs w:val="24"/>
+            <w:shd w:fill="2CEE0E" w:val="clear"/>
           </w:rPr>
           <w:t>%22</w:t>
         </w:r>
@@ -2124,7 +2136,7 @@
     <w:r>
       <w:rPr/>
       <w:drawing>
-        <wp:anchor behindDoc="1" distT="0" distB="0" distL="114300" distR="114300" simplePos="0" locked="0" layoutInCell="0" allowOverlap="1" relativeHeight="13">
+        <wp:anchor behindDoc="1" distT="0" distB="0" distL="114300" distR="114300" simplePos="0" locked="0" layoutInCell="0" allowOverlap="1" relativeHeight="6">
           <wp:simplePos x="0" y="0"/>
           <wp:positionH relativeFrom="column">
             <wp:posOffset>-10795</wp:posOffset>
@@ -2176,7 +2188,7 @@
       <mc:AlternateContent>
         <mc:Choice Requires="wps">
           <w:drawing>
-            <wp:anchor behindDoc="1" distT="0" distB="0" distL="114300" distR="114300" simplePos="0" locked="0" layoutInCell="1" allowOverlap="1" relativeHeight="18">
+            <wp:anchor behindDoc="1" distT="0" distB="0" distL="114300" distR="114300" simplePos="0" locked="0" layoutInCell="1" allowOverlap="1" relativeHeight="11">
               <wp:simplePos x="0" y="0"/>
               <wp:positionH relativeFrom="column">
                 <wp:posOffset>-1270</wp:posOffset>
@@ -2235,7 +2247,7 @@
       <mc:AlternateContent>
         <mc:Choice Requires="wps">
           <w:drawing>
-            <wp:anchor behindDoc="1" distT="0" distB="0" distL="114300" distR="114300" simplePos="0" locked="0" layoutInCell="1" allowOverlap="1" relativeHeight="23">
+            <wp:anchor behindDoc="1" distT="0" distB="0" distL="114300" distR="114300" simplePos="0" locked="0" layoutInCell="1" allowOverlap="1" relativeHeight="16">
               <wp:simplePos x="0" y="0"/>
               <wp:positionH relativeFrom="column">
                 <wp:posOffset>1384300</wp:posOffset>
@@ -3317,7 +3329,7 @@
       <mc:AlternateContent>
         <mc:Choice Requires="wps">
           <w:drawing>
-            <wp:anchor behindDoc="1" distT="0" distB="0" distL="114300" distR="114300" simplePos="0" locked="0" layoutInCell="1" allowOverlap="1" relativeHeight="28">
+            <wp:anchor behindDoc="1" distT="0" distB="0" distL="114300" distR="114300" simplePos="0" locked="0" layoutInCell="1" allowOverlap="1" relativeHeight="21">
               <wp:simplePos x="0" y="0"/>
               <wp:positionH relativeFrom="column">
                 <wp:posOffset>1395095</wp:posOffset>
@@ -3409,7 +3421,7 @@
       <mc:AlternateContent>
         <mc:Choice Requires="wps">
           <w:drawing>
-            <wp:anchor behindDoc="1" distT="0" distB="0" distL="114300" distR="114300" simplePos="0" locked="0" layoutInCell="1" allowOverlap="1" relativeHeight="33">
+            <wp:anchor behindDoc="1" distT="0" distB="0" distL="114300" distR="114300" simplePos="0" locked="0" layoutInCell="1" allowOverlap="1" relativeHeight="26">
               <wp:simplePos x="0" y="0"/>
               <wp:positionH relativeFrom="column">
                 <wp:posOffset>5647055</wp:posOffset>
@@ -3668,7 +3680,7 @@
     <w:r>
       <w:rPr/>
       <w:drawing>
-        <wp:anchor behindDoc="1" distT="0" distB="0" distL="114300" distR="114300" simplePos="0" locked="0" layoutInCell="0" allowOverlap="1" relativeHeight="13">
+        <wp:anchor behindDoc="1" distT="0" distB="0" distL="114300" distR="114300" simplePos="0" locked="0" layoutInCell="0" allowOverlap="1" relativeHeight="6">
           <wp:simplePos x="0" y="0"/>
           <wp:positionH relativeFrom="column">
             <wp:posOffset>-10795</wp:posOffset>
@@ -3720,7 +3732,7 @@
       <mc:AlternateContent>
         <mc:Choice Requires="wps">
           <w:drawing>
-            <wp:anchor behindDoc="1" distT="0" distB="0" distL="114300" distR="114300" simplePos="0" locked="0" layoutInCell="1" allowOverlap="1" relativeHeight="18">
+            <wp:anchor behindDoc="1" distT="0" distB="0" distL="114300" distR="114300" simplePos="0" locked="0" layoutInCell="1" allowOverlap="1" relativeHeight="11">
               <wp:simplePos x="0" y="0"/>
               <wp:positionH relativeFrom="column">
                 <wp:posOffset>-1270</wp:posOffset>
@@ -3779,7 +3791,7 @@
       <mc:AlternateContent>
         <mc:Choice Requires="wps">
           <w:drawing>
-            <wp:anchor behindDoc="1" distT="0" distB="0" distL="114300" distR="114300" simplePos="0" locked="0" layoutInCell="1" allowOverlap="1" relativeHeight="23">
+            <wp:anchor behindDoc="1" distT="0" distB="0" distL="114300" distR="114300" simplePos="0" locked="0" layoutInCell="1" allowOverlap="1" relativeHeight="16">
               <wp:simplePos x="0" y="0"/>
               <wp:positionH relativeFrom="column">
                 <wp:posOffset>1384300</wp:posOffset>
@@ -4861,7 +4873,7 @@
       <mc:AlternateContent>
         <mc:Choice Requires="wps">
           <w:drawing>
-            <wp:anchor behindDoc="1" distT="0" distB="0" distL="114300" distR="114300" simplePos="0" locked="0" layoutInCell="1" allowOverlap="1" relativeHeight="28">
+            <wp:anchor behindDoc="1" distT="0" distB="0" distL="114300" distR="114300" simplePos="0" locked="0" layoutInCell="1" allowOverlap="1" relativeHeight="21">
               <wp:simplePos x="0" y="0"/>
               <wp:positionH relativeFrom="column">
                 <wp:posOffset>1395095</wp:posOffset>
@@ -4953,7 +4965,7 @@
       <mc:AlternateContent>
         <mc:Choice Requires="wps">
           <w:drawing>
-            <wp:anchor behindDoc="1" distT="0" distB="0" distL="114300" distR="114300" simplePos="0" locked="0" layoutInCell="1" allowOverlap="1" relativeHeight="33">
+            <wp:anchor behindDoc="1" distT="0" distB="0" distL="114300" distR="114300" simplePos="0" locked="0" layoutInCell="1" allowOverlap="1" relativeHeight="26">
               <wp:simplePos x="0" y="0"/>
               <wp:positionH relativeFrom="column">
                 <wp:posOffset>5647055</wp:posOffset>

</xml_diff>